<commit_message>
Added raw values for Ores and Fishing spots
</commit_message>
<xml_diff>
--- a/raw values.docx
+++ b/raw values.docx
@@ -68,13 +68,7 @@
         <w:rPr>
           <w:lang w:val="en-US"/>
         </w:rPr>
-        <w:t>38760</w:t>
-      </w:r>
-      <w:r>
-        <w:rPr>
-          <w:lang w:val="en-US"/>
-        </w:rPr>
-        <w:t>,</w:t>
+        <w:t>38760,</w:t>
       </w:r>
       <w:r>
         <w:rPr>
@@ -86,13 +80,7 @@
         <w:rPr>
           <w:lang w:val="en-US"/>
         </w:rPr>
-        <w:t>38782</w:t>
-      </w:r>
-      <w:r>
-        <w:rPr>
-          <w:lang w:val="en-US"/>
-        </w:rPr>
-        <w:t>,</w:t>
+        <w:t>38782,</w:t>
       </w:r>
       <w:r>
         <w:rPr>
@@ -104,19 +92,7 @@
         <w:rPr>
           <w:lang w:val="en-US"/>
         </w:rPr>
-        <w:t xml:space="preserve">38783, </w:t>
-      </w:r>
-      <w:r>
-        <w:rPr>
-          <w:lang w:val="en-US"/>
-        </w:rPr>
-        <w:t>38785</w:t>
-      </w:r>
-      <w:r>
-        <w:rPr>
-          <w:lang w:val="en-US"/>
-        </w:rPr>
-        <w:t>,</w:t>
+        <w:t>38783, 38785,</w:t>
       </w:r>
       <w:r>
         <w:rPr>
@@ -128,13 +104,7 @@
         <w:rPr>
           <w:lang w:val="en-US"/>
         </w:rPr>
-        <w:t>38787</w:t>
-      </w:r>
-      <w:r>
-        <w:rPr>
-          <w:lang w:val="en-US"/>
-        </w:rPr>
-        <w:t>,</w:t>
+        <w:t>38787,</w:t>
       </w:r>
       <w:r>
         <w:rPr>
@@ -451,6 +421,349 @@
           <w:lang w:val="en-US"/>
         </w:rPr>
       </w:pPr>
+      <w:r>
+        <w:rPr>
+          <w:lang w:val="en-US"/>
+        </w:rPr>
+        <w:t>Ores</w:t>
+      </w:r>
+    </w:p>
+    <w:p>
+      <w:pPr>
+        <w:pStyle w:val="NoSpacing"/>
+        <w:rPr>
+          <w:lang w:val="en-US"/>
+        </w:rPr>
+      </w:pPr>
+      <w:r>
+        <w:rPr>
+          <w:b/>
+          <w:lang w:val="en-US"/>
+        </w:rPr>
+        <w:t>Copper:</w:t>
+      </w:r>
+      <w:r>
+        <w:rPr>
+          <w:lang w:val="en-US"/>
+        </w:rPr>
+        <w:tab/>
+      </w:r>
+      <w:r>
+        <w:rPr>
+          <w:lang w:val="en-US"/>
+        </w:rPr>
+        <w:t>5779, 5780, 5781</w:t>
+      </w:r>
+    </w:p>
+    <w:p>
+      <w:pPr>
+        <w:pStyle w:val="NoSpacing"/>
+        <w:rPr>
+          <w:lang w:val="en-US"/>
+        </w:rPr>
+      </w:pPr>
+      <w:r>
+        <w:rPr>
+          <w:b/>
+          <w:lang w:val="en-US"/>
+        </w:rPr>
+        <w:t>Tin:</w:t>
+      </w:r>
+      <w:r>
+        <w:rPr>
+          <w:b/>
+          <w:lang w:val="en-US"/>
+        </w:rPr>
+        <w:tab/>
+      </w:r>
+      <w:r>
+        <w:rPr>
+          <w:lang w:val="en-US"/>
+        </w:rPr>
+        <w:tab/>
+        <w:t>5776, 5777, 11933, 11934, 11935</w:t>
+      </w:r>
+    </w:p>
+    <w:p>
+      <w:pPr>
+        <w:pStyle w:val="NoSpacing"/>
+        <w:rPr>
+          <w:lang w:val="en-US"/>
+        </w:rPr>
+      </w:pPr>
+      <w:r>
+        <w:rPr>
+          <w:b/>
+          <w:lang w:val="en-US"/>
+        </w:rPr>
+        <w:t>Clay:</w:t>
+      </w:r>
+      <w:r>
+        <w:rPr>
+          <w:b/>
+          <w:lang w:val="en-US"/>
+        </w:rPr>
+        <w:tab/>
+      </w:r>
+      <w:r>
+        <w:rPr>
+          <w:lang w:val="en-US"/>
+        </w:rPr>
+        <w:tab/>
+        <w:t>5766, 5767</w:t>
+      </w:r>
+    </w:p>
+    <w:p>
+      <w:pPr>
+        <w:pStyle w:val="NoSpacing"/>
+        <w:rPr>
+          <w:lang w:val="en-US"/>
+        </w:rPr>
+      </w:pPr>
+      <w:r>
+        <w:rPr>
+          <w:b/>
+          <w:lang w:val="en-US"/>
+        </w:rPr>
+        <w:t>Silver:</w:t>
+      </w:r>
+      <w:r>
+        <w:rPr>
+          <w:b/>
+          <w:lang w:val="en-US"/>
+        </w:rPr>
+        <w:tab/>
+      </w:r>
+      <w:r>
+        <w:rPr>
+          <w:lang w:val="en-US"/>
+        </w:rPr>
+        <w:tab/>
+        <w:t>29224, 29225, 29226</w:t>
+      </w:r>
+    </w:p>
+    <w:p>
+      <w:pPr>
+        <w:pStyle w:val="NoSpacing"/>
+        <w:rPr>
+          <w:lang w:val="en-US"/>
+        </w:rPr>
+      </w:pPr>
+      <w:r>
+        <w:rPr>
+          <w:b/>
+          <w:lang w:val="en-US"/>
+        </w:rPr>
+        <w:t>Iron:</w:t>
+      </w:r>
+      <w:r>
+        <w:rPr>
+          <w:b/>
+          <w:lang w:val="en-US"/>
+        </w:rPr>
+        <w:tab/>
+      </w:r>
+      <w:r>
+        <w:rPr>
+          <w:lang w:val="en-US"/>
+        </w:rPr>
+        <w:tab/>
+        <w:t>5773, 5774, 5775</w:t>
+      </w:r>
+    </w:p>
+    <w:p>
+      <w:pPr>
+        <w:pStyle w:val="NoSpacing"/>
+        <w:rPr>
+          <w:lang w:val="en-US"/>
+        </w:rPr>
+      </w:pPr>
+      <w:r>
+        <w:rPr>
+          <w:b/>
+          <w:lang w:val="en-US"/>
+        </w:rPr>
+        <w:t>Coal:</w:t>
+      </w:r>
+      <w:r>
+        <w:rPr>
+          <w:b/>
+          <w:lang w:val="en-US"/>
+        </w:rPr>
+        <w:tab/>
+      </w:r>
+      <w:r>
+        <w:rPr>
+          <w:lang w:val="en-US"/>
+        </w:rPr>
+        <w:tab/>
+        <w:t>5770, 5771, 5772, 11930, 11931, 11932</w:t>
+      </w:r>
+    </w:p>
+    <w:p>
+      <w:pPr>
+        <w:pStyle w:val="Heading2"/>
+        <w:rPr>
+          <w:lang w:val="en-US"/>
+        </w:rPr>
+      </w:pPr>
+      <w:r>
+        <w:rPr>
+          <w:lang w:val="en-US"/>
+        </w:rPr>
+        <w:t>Fishing Spots</w:t>
+      </w:r>
+    </w:p>
+    <w:p>
+      <w:pPr>
+        <w:pStyle w:val="NoSpacing"/>
+        <w:rPr>
+          <w:lang w:val="en-US"/>
+        </w:rPr>
+      </w:pPr>
+      <w:r>
+        <w:rPr>
+          <w:b/>
+          <w:lang w:val="en-US"/>
+        </w:rPr>
+        <w:t>Small Net:</w:t>
+      </w:r>
+      <w:r>
+        <w:rPr>
+          <w:lang w:val="en-US"/>
+        </w:rPr>
+        <w:tab/>
+        <w:t>327, 330, 4908</w:t>
+      </w:r>
+    </w:p>
+    <w:p>
+      <w:pPr>
+        <w:pStyle w:val="NoSpacing"/>
+        <w:rPr>
+          <w:lang w:val="en-US"/>
+        </w:rPr>
+      </w:pPr>
+      <w:r>
+        <w:rPr>
+          <w:b/>
+          <w:lang w:val="en-US"/>
+        </w:rPr>
+        <w:t>Bait:</w:t>
+      </w:r>
+      <w:r>
+        <w:rPr>
+          <w:b/>
+          <w:lang w:val="en-US"/>
+        </w:rPr>
+        <w:tab/>
+      </w:r>
+      <w:r>
+        <w:rPr>
+          <w:lang w:val="en-US"/>
+        </w:rPr>
+        <w:tab/>
+        <w:t>327, 330, 4908</w:t>
+      </w:r>
+    </w:p>
+    <w:p>
+      <w:pPr>
+        <w:pStyle w:val="NoSpacing"/>
+        <w:rPr>
+          <w:lang w:val="en-US"/>
+        </w:rPr>
+      </w:pPr>
+      <w:r>
+        <w:rPr>
+          <w:b/>
+          <w:lang w:val="en-US"/>
+        </w:rPr>
+        <w:t>Fly Lure:</w:t>
+      </w:r>
+      <w:r>
+        <w:rPr>
+          <w:b/>
+          <w:lang w:val="en-US"/>
+        </w:rPr>
+        <w:tab/>
+      </w:r>
+      <w:r>
+        <w:rPr>
+          <w:lang w:val="en-US"/>
+        </w:rPr>
+        <w:t>328, 329</w:t>
+      </w:r>
+    </w:p>
+    <w:p>
+      <w:pPr>
+        <w:pStyle w:val="NoSpacing"/>
+        <w:rPr>
+          <w:lang w:val="en-US"/>
+        </w:rPr>
+      </w:pPr>
+      <w:r>
+        <w:rPr>
+          <w:b/>
+          <w:lang w:val="en-US"/>
+        </w:rPr>
+        <w:t>Fly Bait:</w:t>
+      </w:r>
+      <w:r>
+        <w:rPr>
+          <w:lang w:val="en-US"/>
+        </w:rPr>
+        <w:tab/>
+        <w:t>328, 329</w:t>
+      </w:r>
+    </w:p>
+    <w:p>
+      <w:pPr>
+        <w:pStyle w:val="NoSpacing"/>
+        <w:rPr>
+          <w:lang w:val="en-US"/>
+        </w:rPr>
+      </w:pPr>
+      <w:r>
+        <w:rPr>
+          <w:b/>
+          <w:lang w:val="en-US"/>
+        </w:rPr>
+        <w:t>Cage:</w:t>
+      </w:r>
+      <w:r>
+        <w:rPr>
+          <w:lang w:val="en-US"/>
+        </w:rPr>
+        <w:tab/>
+      </w:r>
+      <w:r>
+        <w:rPr>
+          <w:lang w:val="en-US"/>
+        </w:rPr>
+        <w:tab/>
+        <w:t>324</w:t>
+      </w:r>
+    </w:p>
+    <w:p>
+      <w:pPr>
+        <w:pStyle w:val="NoSpacing"/>
+        <w:rPr>
+          <w:lang w:val="en-US"/>
+        </w:rPr>
+      </w:pPr>
+      <w:r>
+        <w:rPr>
+          <w:b/>
+          <w:lang w:val="en-US"/>
+        </w:rPr>
+        <w:t>Harpoon:</w:t>
+      </w:r>
+      <w:r>
+        <w:rPr>
+          <w:lang w:val="en-US"/>
+        </w:rPr>
+        <w:tab/>
+        <w:t>324</w:t>
+      </w:r>
       <w:bookmarkStart w:id="0" w:name="_GoBack"/>
       <w:bookmarkEnd w:id="0"/>
     </w:p>
@@ -674,6 +987,7 @@
   <w:style w:type="character" w:default="1" w:styleId="DefaultParagraphFont">
     <w:name w:val="Default Paragraph Font"/>
     <w:uiPriority w:val="1"/>
+    <w:semiHidden/>
     <w:unhideWhenUsed/>
   </w:style>
   <w:style w:type="table" w:default="1" w:styleId="TableNormal">
@@ -979,6 +1293,7 @@
   <w:style w:type="character" w:default="1" w:styleId="DefaultParagraphFont">
     <w:name w:val="Default Paragraph Font"/>
     <w:uiPriority w:val="1"/>
+    <w:semiHidden/>
     <w:unhideWhenUsed/>
   </w:style>
   <w:style w:type="table" w:default="1" w:styleId="TableNormal">

</xml_diff>